<commit_message>
added fully function sorting method of books inside addBook.js and added some comments
</commit_message>
<xml_diff>
--- a/projectBookSort1.1/Documentation.docx
+++ b/projectBookSort1.1/Documentation.docx
@@ -83,6 +83,36 @@
     </w:p>
     <w:p>
       <w:pPr>
+        <w:rPr>
+          <w:lang w:val="en-GB"/>
+        </w:rPr>
+      </w:pPr>
+    </w:p>
+    <w:p>
+      <w:pPr>
+        <w:pStyle w:val="Subtitle"/>
+        <w:rPr>
+          <w:rStyle w:val="SubtleEmphasis"/>
+          <w:lang w:val="en-US"/>
+        </w:rPr>
+      </w:pPr>
+      <w:r>
+        <w:rPr>
+          <w:rStyle w:val="SubtleEmphasis"/>
+          <w:lang w:val="en-US"/>
+        </w:rPr>
+        <w:t>Hint: remember to add</w:t>
+      </w:r>
+      <w:r>
+        <w:rPr>
+          <w:rStyle w:val="SubtleEmphasis"/>
+          <w:lang w:val="en-US"/>
+        </w:rPr>
+        <w:t xml:space="preserve"> some books to check the functionality, as no books are added by default</w:t>
+      </w:r>
+    </w:p>
+    <w:p>
+      <w:pPr>
         <w:pStyle w:val="Heading1"/>
         <w:rPr>
           <w:lang w:val="en-GB"/>
@@ -105,7 +135,25 @@
         <w:rPr>
           <w:lang w:val="en-GB"/>
         </w:rPr>
-        <w:t>This solution is a culmination of multiple solutions to suit the needs of a librarian</w:t>
+        <w:t>The current</w:t>
+      </w:r>
+      <w:r>
+        <w:rPr>
+          <w:lang w:val="en-GB"/>
+        </w:rPr>
+        <w:t xml:space="preserve"> solution is a </w:t>
+      </w:r>
+      <w:r>
+        <w:rPr>
+          <w:lang w:val="en-GB"/>
+        </w:rPr>
+        <w:t>compilation</w:t>
+      </w:r>
+      <w:r>
+        <w:rPr>
+          <w:lang w:val="en-GB"/>
+        </w:rPr>
+        <w:t xml:space="preserve"> of multiple solutions to suit the needs of a librarian</w:t>
       </w:r>
       <w:r>
         <w:rPr>
@@ -341,20 +389,118 @@
         <w:rPr>
           <w:lang w:val="en-GB"/>
         </w:rPr>
-        <w:t xml:space="preserve">In general, there were a lot of functionality that I didn’t even get to begin, simply because of the deadline and lack of knowledge. </w:t>
-      </w:r>
-    </w:p>
-    <w:p>
-      <w:pPr>
-        <w:rPr>
-          <w:lang w:val="en-GB"/>
-        </w:rPr>
-      </w:pPr>
-      <w:r>
-        <w:rPr>
-          <w:lang w:val="en-GB"/>
-        </w:rPr>
-        <w:t>The main purpose of giving the user a possibility of sorting and filtering books where something that I should have prioritized higher, since those two actually were the last things I did, hence I was too focused on completing the functionality of adding a book</w:t>
+        <w:t xml:space="preserve">In general, there </w:t>
+      </w:r>
+      <w:r>
+        <w:rPr>
+          <w:lang w:val="en-GB"/>
+        </w:rPr>
+        <w:t>are still</w:t>
+      </w:r>
+      <w:r>
+        <w:rPr>
+          <w:lang w:val="en-GB"/>
+        </w:rPr>
+        <w:t xml:space="preserve"> a lot of functionality that I didn’t even get </w:t>
+      </w:r>
+      <w:r>
+        <w:rPr>
+          <w:lang w:val="en-GB"/>
+        </w:rPr>
+        <w:t xml:space="preserve">in </w:t>
+      </w:r>
+      <w:r>
+        <w:rPr>
+          <w:lang w:val="en-GB"/>
+        </w:rPr>
+        <w:t>to</w:t>
+      </w:r>
+      <w:r>
+        <w:rPr>
+          <w:lang w:val="en-GB"/>
+        </w:rPr>
+        <w:t xml:space="preserve"> </w:t>
+      </w:r>
+      <w:r>
+        <w:rPr>
+          <w:i/>
+          <w:iCs/>
+          <w:lang w:val="en-GB"/>
+        </w:rPr>
+        <w:t>(see backlog)</w:t>
+      </w:r>
+      <w:r>
+        <w:rPr>
+          <w:lang w:val="en-GB"/>
+        </w:rPr>
+        <w:t xml:space="preserve">, simply because of the </w:t>
+      </w:r>
+      <w:r>
+        <w:rPr>
+          <w:lang w:val="en-GB"/>
+        </w:rPr>
+        <w:t xml:space="preserve">lack of time and </w:t>
+      </w:r>
+      <w:r>
+        <w:rPr>
+          <w:lang w:val="en-GB"/>
+        </w:rPr>
+        <w:t xml:space="preserve">knowledge. </w:t>
+      </w:r>
+    </w:p>
+    <w:p>
+      <w:pPr>
+        <w:rPr>
+          <w:lang w:val="en-GB"/>
+        </w:rPr>
+      </w:pPr>
+      <w:r>
+        <w:rPr>
+          <w:lang w:val="en-GB"/>
+        </w:rPr>
+        <w:t xml:space="preserve">The main </w:t>
+      </w:r>
+      <w:r>
+        <w:rPr>
+          <w:lang w:val="en-GB"/>
+        </w:rPr>
+        <w:t xml:space="preserve">task </w:t>
+      </w:r>
+      <w:r>
+        <w:rPr>
+          <w:lang w:val="en-GB"/>
+        </w:rPr>
+        <w:t xml:space="preserve">of giving the user </w:t>
+      </w:r>
+      <w:r>
+        <w:rPr>
+          <w:lang w:val="en-GB"/>
+        </w:rPr>
+        <w:t>the</w:t>
+      </w:r>
+      <w:r>
+        <w:rPr>
+          <w:lang w:val="en-GB"/>
+        </w:rPr>
+        <w:t xml:space="preserve"> possibility </w:t>
+      </w:r>
+      <w:r>
+        <w:rPr>
+          <w:lang w:val="en-GB"/>
+        </w:rPr>
+        <w:t xml:space="preserve">to </w:t>
+      </w:r>
+      <w:r>
+        <w:rPr>
+          <w:lang w:val="en-GB"/>
+        </w:rPr>
+        <w:t>sort and filter books were something that I should have prioritized higher, since those two actually were the last things I did, hence I was too focused on completing the functionality of adding a book</w:t>
+      </w:r>
+      <w:r>
+        <w:rPr>
+          <w:lang w:val="en-GB"/>
+        </w:rPr>
+        <w:t>, but I managed to make it happen</w:t>
       </w:r>
       <w:r>
         <w:rPr>
@@ -415,8 +561,33 @@
         <w:rPr>
           <w:lang w:val="en-GB"/>
         </w:rPr>
-        <w:t>I had to do some hard coding just to make sure I understood it properly and accomplished the task.</w:t>
-      </w:r>
+        <w:t>I had to do some hard coding just to make sure I</w:t>
+      </w:r>
+      <w:r>
+        <w:rPr>
+          <w:lang w:val="en-GB"/>
+        </w:rPr>
+        <w:t xml:space="preserve"> knew what I was doing and</w:t>
+      </w:r>
+      <w:r>
+        <w:rPr>
+          <w:lang w:val="en-GB"/>
+        </w:rPr>
+        <w:t xml:space="preserve"> understood it properly</w:t>
+      </w:r>
+      <w:r>
+        <w:rPr>
+          <w:lang w:val="en-GB"/>
+        </w:rPr>
+        <w:t>.</w:t>
+      </w:r>
+    </w:p>
+    <w:p>
+      <w:pPr>
+        <w:rPr>
+          <w:lang w:val="en-GB"/>
+        </w:rPr>
+      </w:pPr>
     </w:p>
     <w:p>
       <w:pPr>
@@ -1272,6 +1443,45 @@
       <w:shd w:val="clear" w:color="auto" w:fill="E1DFDD"/>
     </w:rPr>
   </w:style>
+  <w:style w:type="paragraph" w:styleId="BalloonText">
+    <w:name w:val="Balloon Text"/>
+    <w:basedOn w:val="Normal"/>
+    <w:link w:val="BalloonTextChar"/>
+    <w:uiPriority w:val="99"/>
+    <w:semiHidden/>
+    <w:unhideWhenUsed/>
+    <w:rsid w:val="00461834"/>
+    <w:rPr>
+      <w:rFonts w:ascii="Times New Roman" w:hAnsi="Times New Roman" w:cs="Times New Roman"/>
+      <w:sz w:val="18"/>
+      <w:szCs w:val="18"/>
+    </w:rPr>
+  </w:style>
+  <w:style w:type="character" w:customStyle="1" w:styleId="BalloonTextChar">
+    <w:name w:val="Balloon Text Char"/>
+    <w:basedOn w:val="DefaultParagraphFont"/>
+    <w:link w:val="BalloonText"/>
+    <w:uiPriority w:val="99"/>
+    <w:semiHidden/>
+    <w:rsid w:val="00461834"/>
+    <w:rPr>
+      <w:rFonts w:ascii="Times New Roman" w:hAnsi="Times New Roman" w:cs="Times New Roman"/>
+      <w:sz w:val="18"/>
+      <w:szCs w:val="18"/>
+    </w:rPr>
+  </w:style>
+  <w:style w:type="character" w:styleId="SubtleEmphasis">
+    <w:name w:val="Subtle Emphasis"/>
+    <w:basedOn w:val="DefaultParagraphFont"/>
+    <w:uiPriority w:val="19"/>
+    <w:qFormat/>
+    <w:rsid w:val="00461834"/>
+    <w:rPr>
+      <w:i/>
+      <w:iCs/>
+      <w:color w:val="404040" w:themeColor="text1" w:themeTint="BF"/>
+    </w:rPr>
+  </w:style>
 </w:styles>
 </file>
 

</xml_diff>